<commit_message>
Added missing instruction now MongoDB install has changed
</commit_message>
<xml_diff>
--- a/mdcs/docs/Setup Guide for Windows Auto Installer.docx
+++ b/mdcs/docs/Setup Guide for Windows Auto Installer.docx
@@ -30,8 +30,6 @@
         </w:rPr>
         <w:t>s Data Curation</w:t>
       </w:r>
-      <w:bookmarkStart w:id="0" w:name="_GoBack"/>
-      <w:bookmarkEnd w:id="0"/>
       <w:r>
         <w:rPr>
           <w:b/>
@@ -68,6 +66,36 @@
           <w:color w:val="1F4E79" w:themeColor="accent1" w:themeShade="80"/>
         </w:rPr>
       </w:pPr>
+    </w:p>
+    <w:p>
+      <w:pPr>
+        <w:pStyle w:val="ListParagraph"/>
+        <w:numPr>
+          <w:ilvl w:val="0"/>
+          <w:numId w:val="1"/>
+        </w:numPr>
+        <w:jc w:val="both"/>
+      </w:pPr>
+      <w:r>
+        <w:t xml:space="preserve">Download and install MongoDB 3.x from </w:t>
+      </w:r>
+      <w:hyperlink r:id="rId5" w:history="1">
+        <w:r>
+          <w:rPr>
+            <w:rStyle w:val="Hyperlink"/>
+            <w:color w:val="auto"/>
+          </w:rPr>
+          <w:t>https://www.mongodb.org/downloads</w:t>
+        </w:r>
+      </w:hyperlink>
+    </w:p>
+    <w:p>
+      <w:pPr>
+        <w:pStyle w:val="ListParagraph"/>
+        <w:jc w:val="both"/>
+      </w:pPr>
+      <w:bookmarkStart w:id="0" w:name="_GoBack"/>
+      <w:bookmarkEnd w:id="0"/>
     </w:p>
     <w:p>
       <w:pPr>
@@ -114,7 +142,7 @@
                     </pic:cNvPicPr>
                   </pic:nvPicPr>
                   <pic:blipFill>
-                    <a:blip r:embed="rId5">
+                    <a:blip r:embed="rId6">
                       <a:extLst>
                         <a:ext uri="{28A0092B-C50C-407E-A947-70E740481C1C}">
                           <a14:useLocalDpi xmlns:a14="http://schemas.microsoft.com/office/drawing/2010/main" val="0"/>
@@ -192,6 +220,7 @@
         <w:rPr>
           <w:noProof/>
         </w:rPr>
+        <w:lastRenderedPageBreak/>
         <w:drawing>
           <wp:inline distT="0" distB="0" distL="0" distR="0">
             <wp:extent cx="4953000" cy="3914775"/>
@@ -210,7 +239,7 @@
                     </pic:cNvPicPr>
                   </pic:nvPicPr>
                   <pic:blipFill>
-                    <a:blip r:embed="rId6">
+                    <a:blip r:embed="rId7">
                       <a:extLst>
                         <a:ext uri="{28A0092B-C50C-407E-A947-70E740481C1C}">
                           <a14:useLocalDpi xmlns:a14="http://schemas.microsoft.com/office/drawing/2010/main" val="0"/>
@@ -250,7 +279,6 @@
         <w:rPr>
           <w:noProof/>
         </w:rPr>
-        <w:lastRenderedPageBreak/>
         <w:drawing>
           <wp:inline distT="0" distB="0" distL="0" distR="0">
             <wp:extent cx="4962525" cy="3905250"/>
@@ -269,7 +297,7 @@
                     </pic:cNvPicPr>
                   </pic:nvPicPr>
                   <pic:blipFill>
-                    <a:blip r:embed="rId7">
+                    <a:blip r:embed="rId8">
                       <a:extLst>
                         <a:ext uri="{28A0092B-C50C-407E-A947-70E740481C1C}">
                           <a14:useLocalDpi xmlns:a14="http://schemas.microsoft.com/office/drawing/2010/main" val="0"/>
@@ -309,6 +337,7 @@
         <w:rPr>
           <w:noProof/>
         </w:rPr>
+        <w:lastRenderedPageBreak/>
         <w:drawing>
           <wp:inline distT="0" distB="0" distL="0" distR="0">
             <wp:extent cx="4972050" cy="3924300"/>
@@ -327,7 +356,7 @@
                     </pic:cNvPicPr>
                   </pic:nvPicPr>
                   <pic:blipFill>
-                    <a:blip r:embed="rId8">
+                    <a:blip r:embed="rId9">
                       <a:extLst>
                         <a:ext uri="{28A0092B-C50C-407E-A947-70E740481C1C}">
                           <a14:useLocalDpi xmlns:a14="http://schemas.microsoft.com/office/drawing/2010/main" val="0"/>
@@ -385,6 +414,7 @@
         <w:rPr>
           <w:noProof/>
         </w:rPr>
+        <w:lastRenderedPageBreak/>
         <w:drawing>
           <wp:inline distT="0" distB="0" distL="0" distR="0">
             <wp:extent cx="4981575" cy="3905250"/>
@@ -403,7 +433,7 @@
                     </pic:cNvPicPr>
                   </pic:nvPicPr>
                   <pic:blipFill>
-                    <a:blip r:embed="rId9">
+                    <a:blip r:embed="rId10">
                       <a:extLst>
                         <a:ext uri="{28A0092B-C50C-407E-A947-70E740481C1C}">
                           <a14:useLocalDpi xmlns:a14="http://schemas.microsoft.com/office/drawing/2010/main" val="0"/>
@@ -510,7 +540,6 @@
         <w:jc w:val="both"/>
       </w:pPr>
       <w:r>
-        <w:lastRenderedPageBreak/>
         <w:t>Wait for the installation process to finish.</w:t>
       </w:r>
     </w:p>
@@ -522,6 +551,7 @@
         <w:rPr>
           <w:noProof/>
         </w:rPr>
+        <w:lastRenderedPageBreak/>
         <w:drawing>
           <wp:inline distT="0" distB="0" distL="0" distR="0">
             <wp:extent cx="4953000" cy="3924300"/>
@@ -540,7 +570,7 @@
                     </pic:cNvPicPr>
                   </pic:nvPicPr>
                   <pic:blipFill>
-                    <a:blip r:embed="rId10">
+                    <a:blip r:embed="rId11">
                       <a:extLst>
                         <a:ext uri="{28A0092B-C50C-407E-A947-70E740481C1C}">
                           <a14:useLocalDpi xmlns:a14="http://schemas.microsoft.com/office/drawing/2010/main" val="0"/>
@@ -652,7 +682,6 @@
         <w:jc w:val="both"/>
       </w:pPr>
       <w:r>
-        <w:lastRenderedPageBreak/>
         <w:t>Click on Finish to close the setup assistant.</w:t>
       </w:r>
     </w:p>
@@ -664,6 +693,7 @@
         <w:rPr>
           <w:noProof/>
         </w:rPr>
+        <w:lastRenderedPageBreak/>
         <w:drawing>
           <wp:inline distT="0" distB="0" distL="0" distR="0">
             <wp:extent cx="4937760" cy="3840480"/>
@@ -682,7 +712,7 @@
                     </pic:cNvPicPr>
                   </pic:nvPicPr>
                   <pic:blipFill>
-                    <a:blip r:embed="rId11">
+                    <a:blip r:embed="rId12">
                       <a:extLst>
                         <a:ext uri="{28A0092B-C50C-407E-A947-70E740481C1C}">
                           <a14:useLocalDpi xmlns:a14="http://schemas.microsoft.com/office/drawing/2010/main" val="0"/>
@@ -754,7 +784,7 @@
                     </pic:cNvPicPr>
                   </pic:nvPicPr>
                   <pic:blipFill>
-                    <a:blip r:embed="rId12">
+                    <a:blip r:embed="rId13">
                       <a:extLst>
                         <a:ext uri="{28A0092B-C50C-407E-A947-70E740481C1C}">
                           <a14:useLocalDpi xmlns:a14="http://schemas.microsoft.com/office/drawing/2010/main" val="0"/>
@@ -880,24 +910,27 @@
         <w:jc w:val="both"/>
       </w:pPr>
       <w:r>
+        <w:t xml:space="preserve">To run </w:t>
+      </w:r>
+      <w:proofErr w:type="spellStart"/>
+      <w:r>
+        <w:t>mdcs</w:t>
+      </w:r>
+      <w:proofErr w:type="spellEnd"/>
+      <w:r>
+        <w:t xml:space="preserve">, you have to run it as an administrator. Right-click on the </w:t>
+      </w:r>
+      <w:proofErr w:type="spellStart"/>
+      <w:r>
+        <w:t>mdcs</w:t>
+      </w:r>
+      <w:proofErr w:type="spellEnd"/>
+      <w:r>
+        <w:t xml:space="preserve"> shortcut on the desktop and select ‘Run as administrator’. A pop-up asking for administrator access will appear </w:t>
+      </w:r>
+      <w:r>
         <w:lastRenderedPageBreak/>
-        <w:t xml:space="preserve">To run </w:t>
-      </w:r>
-      <w:proofErr w:type="spellStart"/>
-      <w:r>
-        <w:t>mdcs</w:t>
-      </w:r>
-      <w:proofErr w:type="spellEnd"/>
-      <w:r>
-        <w:t xml:space="preserve">, you have to run it as an administrator. Right-click on the </w:t>
-      </w:r>
-      <w:proofErr w:type="spellStart"/>
-      <w:r>
-        <w:t>mdcs</w:t>
-      </w:r>
-      <w:proofErr w:type="spellEnd"/>
-      <w:r>
-        <w:t xml:space="preserve"> shortcut on the desktop and select ‘Run as administrator’. A pop-up asking for administrator access will appear again. Allow the </w:t>
+        <w:t xml:space="preserve">again. Allow the </w:t>
       </w:r>
       <w:proofErr w:type="spellStart"/>
       <w:r>
@@ -941,7 +974,7 @@
                     </pic:cNvPicPr>
                   </pic:nvPicPr>
                   <pic:blipFill>
-                    <a:blip r:embed="rId13">
+                    <a:blip r:embed="rId14">
                       <a:extLst>
                         <a:ext uri="{28A0092B-C50C-407E-A947-70E740481C1C}">
                           <a14:useLocalDpi xmlns:a14="http://schemas.microsoft.com/office/drawing/2010/main" val="0"/>
@@ -1036,7 +1069,6 @@
         </w:numPr>
       </w:pPr>
       <w:r>
-        <w:lastRenderedPageBreak/>
         <w:t xml:space="preserve">Once the program is running the three following Windows should appear. Let them open to let </w:t>
       </w:r>
       <w:proofErr w:type="spellStart"/>
@@ -1061,6 +1093,7 @@
         <w:rPr>
           <w:noProof/>
         </w:rPr>
+        <w:lastRenderedPageBreak/>
         <w:drawing>
           <wp:inline distT="0" distB="0" distL="0" distR="0">
             <wp:extent cx="5934075" cy="2943225"/>
@@ -1079,7 +1112,7 @@
                     </pic:cNvPicPr>
                   </pic:nvPicPr>
                   <pic:blipFill>
-                    <a:blip r:embed="rId14" cstate="print">
+                    <a:blip r:embed="rId15" cstate="print">
                       <a:extLst>
                         <a:ext uri="{28A0092B-C50C-407E-A947-70E740481C1C}">
                           <a14:useLocalDpi xmlns:a14="http://schemas.microsoft.com/office/drawing/2010/main" val="0"/>
@@ -1689,6 +1722,18 @@
       <w:contextualSpacing/>
     </w:pPr>
   </w:style>
+  <w:style w:type="character" w:styleId="Hyperlink">
+    <w:name w:val="Hyperlink"/>
+    <w:basedOn w:val="DefaultParagraphFont"/>
+    <w:uiPriority w:val="99"/>
+    <w:semiHidden/>
+    <w:unhideWhenUsed/>
+    <w:rsid w:val="002B52AD"/>
+    <w:rPr>
+      <w:color w:val="0563C1"/>
+      <w:u w:val="single"/>
+    </w:rPr>
+  </w:style>
 </w:styles>
 </file>
 

</xml_diff>

<commit_message>
updated doc for windows setup
</commit_message>
<xml_diff>
--- a/mdcs/docs/Setup Guide for Windows Auto Installer.docx
+++ b/mdcs/docs/Setup Guide for Windows Auto Installer.docx
@@ -94,8 +94,6 @@
         <w:pStyle w:val="ListParagraph"/>
         <w:jc w:val="both"/>
       </w:pPr>
-      <w:bookmarkStart w:id="0" w:name="_GoBack"/>
-      <w:bookmarkEnd w:id="0"/>
     </w:p>
     <w:p>
       <w:pPr>
@@ -532,6 +530,16 @@
     </w:p>
     <w:p>
       <w:pPr>
+        <w:jc w:val="center"/>
+      </w:pPr>
+    </w:p>
+    <w:p>
+      <w:pPr>
+        <w:jc w:val="center"/>
+      </w:pPr>
+    </w:p>
+    <w:p>
+      <w:pPr>
         <w:pStyle w:val="ListParagraph"/>
         <w:numPr>
           <w:ilvl w:val="0"/>
@@ -540,8 +548,15 @@
         <w:jc w:val="both"/>
       </w:pPr>
       <w:r>
+        <w:lastRenderedPageBreak/>
         <w:t>Wait for the installation process to finish.</w:t>
       </w:r>
+    </w:p>
+    <w:p>
+      <w:pPr>
+        <w:pStyle w:val="ListParagraph"/>
+        <w:jc w:val="both"/>
+      </w:pPr>
     </w:p>
     <w:p>
       <w:pPr>
@@ -551,7 +566,6 @@
         <w:rPr>
           <w:noProof/>
         </w:rPr>
-        <w:lastRenderedPageBreak/>
         <w:drawing>
           <wp:inline distT="0" distB="0" distL="0" distR="0">
             <wp:extent cx="4953000" cy="3924300"/>
@@ -693,7 +707,6 @@
         <w:rPr>
           <w:noProof/>
         </w:rPr>
-        <w:lastRenderedPageBreak/>
         <w:drawing>
           <wp:inline distT="0" distB="0" distL="0" distR="0">
             <wp:extent cx="4937760" cy="3840480"/>
@@ -746,6 +759,16 @@
     </w:p>
     <w:p>
       <w:pPr>
+        <w:jc w:val="center"/>
+      </w:pPr>
+    </w:p>
+    <w:p>
+      <w:pPr>
+        <w:jc w:val="center"/>
+      </w:pPr>
+    </w:p>
+    <w:p>
+      <w:pPr>
         <w:pStyle w:val="ListParagraph"/>
         <w:numPr>
           <w:ilvl w:val="0"/>
@@ -756,6 +779,12 @@
       <w:r>
         <w:t>The program is now well installed on the computer and a shortcut is created on the desktop.</w:t>
       </w:r>
+    </w:p>
+    <w:p>
+      <w:pPr>
+        <w:pStyle w:val="ListParagraph"/>
+        <w:jc w:val="center"/>
+      </w:pPr>
     </w:p>
     <w:p>
       <w:pPr>
@@ -819,85 +848,7 @@
     <w:p>
       <w:pPr>
         <w:pStyle w:val="ListParagraph"/>
-        <w:jc w:val="both"/>
-      </w:pPr>
-    </w:p>
-    <w:p>
-      <w:pPr>
-        <w:pStyle w:val="ListParagraph"/>
-        <w:jc w:val="both"/>
-      </w:pPr>
-    </w:p>
-    <w:p>
-      <w:pPr>
-        <w:pStyle w:val="ListParagraph"/>
-        <w:jc w:val="both"/>
-      </w:pPr>
-    </w:p>
-    <w:p>
-      <w:pPr>
-        <w:pStyle w:val="ListParagraph"/>
-        <w:jc w:val="both"/>
-      </w:pPr>
-    </w:p>
-    <w:p>
-      <w:pPr>
-        <w:pStyle w:val="ListParagraph"/>
-        <w:jc w:val="both"/>
-      </w:pPr>
-    </w:p>
-    <w:p>
-      <w:pPr>
-        <w:pStyle w:val="ListParagraph"/>
-        <w:jc w:val="both"/>
-      </w:pPr>
-    </w:p>
-    <w:p>
-      <w:pPr>
-        <w:pStyle w:val="ListParagraph"/>
-        <w:jc w:val="both"/>
-      </w:pPr>
-    </w:p>
-    <w:p>
-      <w:pPr>
-        <w:pStyle w:val="ListParagraph"/>
-        <w:jc w:val="both"/>
-      </w:pPr>
-    </w:p>
-    <w:p>
-      <w:pPr>
-        <w:pStyle w:val="ListParagraph"/>
-        <w:jc w:val="both"/>
-      </w:pPr>
-    </w:p>
-    <w:p>
-      <w:pPr>
-        <w:pStyle w:val="ListParagraph"/>
-        <w:jc w:val="both"/>
-      </w:pPr>
-    </w:p>
-    <w:p>
-      <w:pPr>
-        <w:pStyle w:val="ListParagraph"/>
-        <w:jc w:val="both"/>
-      </w:pPr>
-    </w:p>
-    <w:p>
-      <w:pPr>
-        <w:pStyle w:val="ListParagraph"/>
-        <w:jc w:val="both"/>
-      </w:pPr>
-    </w:p>
-    <w:p>
-      <w:pPr>
-        <w:pStyle w:val="ListParagraph"/>
-        <w:jc w:val="both"/>
-      </w:pPr>
-    </w:p>
-    <w:p>
-      <w:pPr>
-        <w:pStyle w:val="ListParagraph"/>
-        <w:jc w:val="both"/>
+        <w:jc w:val="center"/>
       </w:pPr>
     </w:p>
     <w:p>
@@ -907,241 +858,20 @@
           <w:ilvl w:val="0"/>
           <w:numId w:val="1"/>
         </w:numPr>
-        <w:jc w:val="both"/>
-      </w:pPr>
-      <w:r>
-        <w:t xml:space="preserve">To run </w:t>
-      </w:r>
-      <w:proofErr w:type="spellStart"/>
-      <w:r>
-        <w:t>mdcs</w:t>
-      </w:r>
-      <w:proofErr w:type="spellEnd"/>
-      <w:r>
-        <w:t xml:space="preserve">, you have to run it as an administrator. Right-click on the </w:t>
-      </w:r>
-      <w:proofErr w:type="spellStart"/>
-      <w:r>
-        <w:t>mdcs</w:t>
-      </w:r>
-      <w:proofErr w:type="spellEnd"/>
-      <w:r>
-        <w:t xml:space="preserve"> shortcut on the desktop and select ‘Run as administrator’. A pop-up asking for administrator access will appear </w:t>
-      </w:r>
-      <w:r>
-        <w:lastRenderedPageBreak/>
-        <w:t xml:space="preserve">again. Allow the </w:t>
-      </w:r>
-      <w:proofErr w:type="spellStart"/>
-      <w:r>
-        <w:t>mdcs</w:t>
-      </w:r>
-      <w:proofErr w:type="spellEnd"/>
-      <w:r>
-        <w:t xml:space="preserve"> to run on your computer by typing your username and password and click on ‘Yes’, or simply by clicking on ‘Allow’.</w:t>
-      </w:r>
-    </w:p>
-    <w:p>
-      <w:pPr>
-        <w:pStyle w:val="ListParagraph"/>
-        <w:jc w:val="both"/>
-      </w:pPr>
-    </w:p>
-    <w:p>
-      <w:pPr>
-        <w:pStyle w:val="ListParagraph"/>
-        <w:jc w:val="center"/>
-      </w:pPr>
-      <w:r>
-        <w:rPr>
-          <w:noProof/>
-        </w:rPr>
-        <w:drawing>
-          <wp:inline distT="0" distB="0" distL="0" distR="0">
-            <wp:extent cx="3505200" cy="5429250"/>
-            <wp:effectExtent l="0" t="0" r="0" b="0"/>
-            <wp:docPr id="9" name="Picture 9"/>
-            <wp:cNvGraphicFramePr>
-              <a:graphicFrameLocks xmlns:a="http://schemas.openxmlformats.org/drawingml/2006/main" noChangeAspect="1"/>
-            </wp:cNvGraphicFramePr>
-            <a:graphic xmlns:a="http://schemas.openxmlformats.org/drawingml/2006/main">
-              <a:graphicData uri="http://schemas.openxmlformats.org/drawingml/2006/picture">
-                <pic:pic xmlns:pic="http://schemas.openxmlformats.org/drawingml/2006/picture">
-                  <pic:nvPicPr>
-                    <pic:cNvPr id="0" name="Picture 9"/>
-                    <pic:cNvPicPr>
-                      <a:picLocks noChangeAspect="1" noChangeArrowheads="1"/>
-                    </pic:cNvPicPr>
-                  </pic:nvPicPr>
-                  <pic:blipFill>
-                    <a:blip r:embed="rId14">
-                      <a:extLst>
-                        <a:ext uri="{28A0092B-C50C-407E-A947-70E740481C1C}">
-                          <a14:useLocalDpi xmlns:a14="http://schemas.microsoft.com/office/drawing/2010/main" val="0"/>
-                        </a:ext>
-                      </a:extLst>
-                    </a:blip>
-                    <a:srcRect/>
-                    <a:stretch>
-                      <a:fillRect/>
-                    </a:stretch>
-                  </pic:blipFill>
-                  <pic:spPr bwMode="auto">
-                    <a:xfrm>
-                      <a:off x="0" y="0"/>
-                      <a:ext cx="3505200" cy="5429250"/>
-                    </a:xfrm>
-                    <a:prstGeom prst="rect">
-                      <a:avLst/>
-                    </a:prstGeom>
-                    <a:noFill/>
-                    <a:ln>
-                      <a:noFill/>
-                    </a:ln>
-                  </pic:spPr>
-                </pic:pic>
-              </a:graphicData>
-            </a:graphic>
-          </wp:inline>
-        </w:drawing>
-      </w:r>
-    </w:p>
-    <w:p>
-      <w:pPr>
-        <w:pStyle w:val="ListParagraph"/>
-        <w:jc w:val="center"/>
-      </w:pPr>
-    </w:p>
-    <w:p>
-      <w:pPr>
-        <w:pStyle w:val="ListParagraph"/>
-        <w:jc w:val="center"/>
-      </w:pPr>
-    </w:p>
-    <w:p>
-      <w:pPr>
-        <w:pStyle w:val="ListParagraph"/>
-        <w:jc w:val="center"/>
-      </w:pPr>
-    </w:p>
-    <w:p>
-      <w:pPr>
-        <w:pStyle w:val="ListParagraph"/>
-        <w:jc w:val="center"/>
-      </w:pPr>
-    </w:p>
-    <w:p>
-      <w:pPr>
-        <w:pStyle w:val="ListParagraph"/>
-        <w:jc w:val="center"/>
-      </w:pPr>
-    </w:p>
-    <w:p>
-      <w:pPr>
-        <w:pStyle w:val="ListParagraph"/>
-        <w:jc w:val="center"/>
-      </w:pPr>
-    </w:p>
-    <w:p>
-      <w:pPr>
-        <w:pStyle w:val="ListParagraph"/>
-        <w:jc w:val="center"/>
-      </w:pPr>
-    </w:p>
-    <w:p>
-      <w:pPr>
-        <w:pStyle w:val="ListParagraph"/>
-        <w:jc w:val="center"/>
-      </w:pPr>
-    </w:p>
-    <w:p>
-      <w:pPr>
-        <w:pStyle w:val="ListParagraph"/>
-        <w:jc w:val="center"/>
-      </w:pPr>
-    </w:p>
-    <w:p>
-      <w:pPr>
-        <w:pStyle w:val="ListParagraph"/>
-        <w:numPr>
-          <w:ilvl w:val="0"/>
-          <w:numId w:val="1"/>
-        </w:numPr>
-      </w:pPr>
-      <w:r>
-        <w:t xml:space="preserve">Once the program is running the three following Windows should appear. Let them open to let </w:t>
-      </w:r>
-      <w:proofErr w:type="spellStart"/>
-      <w:r>
-        <w:t>mdcs</w:t>
-      </w:r>
-      <w:proofErr w:type="spellEnd"/>
-      <w:r>
-        <w:t xml:space="preserve"> running well.</w:t>
-      </w:r>
-    </w:p>
-    <w:p>
-      <w:pPr>
-        <w:pStyle w:val="ListParagraph"/>
-      </w:pPr>
-    </w:p>
-    <w:p>
-      <w:pPr>
-        <w:pStyle w:val="ListParagraph"/>
-      </w:pPr>
-      <w:r>
-        <w:rPr>
-          <w:noProof/>
-        </w:rPr>
-        <w:lastRenderedPageBreak/>
-        <w:drawing>
-          <wp:inline distT="0" distB="0" distL="0" distR="0">
-            <wp:extent cx="5934075" cy="2943225"/>
-            <wp:effectExtent l="0" t="0" r="9525" b="9525"/>
-            <wp:docPr id="10" name="Picture 10"/>
-            <wp:cNvGraphicFramePr>
-              <a:graphicFrameLocks xmlns:a="http://schemas.openxmlformats.org/drawingml/2006/main" noChangeAspect="1"/>
-            </wp:cNvGraphicFramePr>
-            <a:graphic xmlns:a="http://schemas.openxmlformats.org/drawingml/2006/main">
-              <a:graphicData uri="http://schemas.openxmlformats.org/drawingml/2006/picture">
-                <pic:pic xmlns:pic="http://schemas.openxmlformats.org/drawingml/2006/picture">
-                  <pic:nvPicPr>
-                    <pic:cNvPr id="0" name="Picture 10"/>
-                    <pic:cNvPicPr>
-                      <a:picLocks noChangeAspect="1" noChangeArrowheads="1"/>
-                    </pic:cNvPicPr>
-                  </pic:nvPicPr>
-                  <pic:blipFill>
-                    <a:blip r:embed="rId15" cstate="print">
-                      <a:extLst>
-                        <a:ext uri="{28A0092B-C50C-407E-A947-70E740481C1C}">
-                          <a14:useLocalDpi xmlns:a14="http://schemas.microsoft.com/office/drawing/2010/main" val="0"/>
-                        </a:ext>
-                      </a:extLst>
-                    </a:blip>
-                    <a:srcRect/>
-                    <a:stretch>
-                      <a:fillRect/>
-                    </a:stretch>
-                  </pic:blipFill>
-                  <pic:spPr bwMode="auto">
-                    <a:xfrm>
-                      <a:off x="0" y="0"/>
-                      <a:ext cx="5934075" cy="2943225"/>
-                    </a:xfrm>
-                    <a:prstGeom prst="rect">
-                      <a:avLst/>
-                    </a:prstGeom>
-                    <a:noFill/>
-                    <a:ln>
-                      <a:noFill/>
-                    </a:ln>
-                  </pic:spPr>
-                </pic:pic>
-              </a:graphicData>
-            </a:graphic>
-          </wp:inline>
-        </w:drawing>
+      </w:pPr>
+      <w:r>
+        <w:t>O</w:t>
+      </w:r>
+      <w:r>
+        <w:t xml:space="preserve">nce you click on the mdcs icon, a </w:t>
+      </w:r>
+      <w:r>
+        <w:t xml:space="preserve">web </w:t>
+      </w:r>
+      <w:bookmarkStart w:id="0" w:name="_GoBack"/>
+      <w:bookmarkEnd w:id="0"/>
+      <w:r>
+        <w:t>browser will open and you will be able to start using the Curator.</w:t>
       </w:r>
     </w:p>
     <w:p>
@@ -1161,7 +891,7 @@
 
 <file path=word/numbering.xml><?xml version="1.0" encoding="utf-8"?>
 <w:numbering xmlns:wpc="http://schemas.microsoft.com/office/word/2010/wordprocessingCanvas" xmlns:mc="http://schemas.openxmlformats.org/markup-compatibility/2006" xmlns:o="urn:schemas-microsoft-com:office:office" xmlns:r="http://schemas.openxmlformats.org/officeDocument/2006/relationships" xmlns:m="http://schemas.openxmlformats.org/officeDocument/2006/math" xmlns:v="urn:schemas-microsoft-com:vml" xmlns:wp14="http://schemas.microsoft.com/office/word/2010/wordprocessingDrawing" xmlns:wp="http://schemas.openxmlformats.org/drawingml/2006/wordprocessingDrawing" xmlns:w10="urn:schemas-microsoft-com:office:word" xmlns:w="http://schemas.openxmlformats.org/wordprocessingml/2006/main" xmlns:w14="http://schemas.microsoft.com/office/word/2010/wordml" xmlns:w15="http://schemas.microsoft.com/office/word/2012/wordml" xmlns:wpg="http://schemas.microsoft.com/office/word/2010/wordprocessingGroup" xmlns:wpi="http://schemas.microsoft.com/office/word/2010/wordprocessingInk" xmlns:wne="http://schemas.microsoft.com/office/word/2006/wordml" xmlns:wps="http://schemas.microsoft.com/office/word/2010/wordprocessingShape" mc:Ignorable="w14 w15 wp14">
-  <w:abstractNum w:abstractNumId="0">
+  <w:abstractNum w:abstractNumId="0" w15:restartNumberingAfterBreak="0">
     <w:nsid w:val="63131923"/>
     <w:multiLevelType w:val="hybridMultilevel"/>
     <w:tmpl w:val="92A0AEBE"/>

</xml_diff>

<commit_message>
added instructions for windows
</commit_message>
<xml_diff>
--- a/mdcs/docs/Setup Guide for Windows Auto Installer.docx
+++ b/mdcs/docs/Setup Guide for Windows Auto Installer.docx
@@ -84,14 +84,14 @@
         <w:jc w:val="both"/>
         <w:rPr>
           <w:b/>
+          <w:color w:val="FF0000"/>
           <w:sz w:val="44"/>
         </w:rPr>
       </w:pPr>
-      <w:bookmarkStart w:id="0" w:name="_GoBack"/>
-      <w:bookmarkEnd w:id="0"/>
       <w:r>
         <w:rPr>
           <w:b/>
+          <w:color w:val="FF0000"/>
           <w:sz w:val="44"/>
         </w:rPr>
         <w:t xml:space="preserve">Download and install MongoDB 3.x from </w:t>
@@ -101,7 +101,7 @@
           <w:rPr>
             <w:rStyle w:val="Hyperlink"/>
             <w:b/>
-            <w:color w:val="auto"/>
+            <w:color w:val="FF0000"/>
             <w:sz w:val="44"/>
           </w:rPr>
           <w:t>https://www.mongodb.org/downloads</w:t>
@@ -147,6 +147,8 @@
       <w:r>
         <w:t>.</w:t>
       </w:r>
+      <w:bookmarkStart w:id="0" w:name="_GoBack"/>
+      <w:bookmarkEnd w:id="0"/>
     </w:p>
     <w:p>
       <w:pPr>
@@ -239,9 +241,36 @@
           <w:numId w:val="1"/>
         </w:numPr>
         <w:jc w:val="both"/>
+        <w:rPr>
+          <w:b/>
+          <w:color w:val="FF0000"/>
+        </w:rPr>
       </w:pPr>
       <w:r>
         <w:t xml:space="preserve">Use the setup assistant to install the program. Go to the next step using the ‘Next’ button. </w:t>
+      </w:r>
+      <w:r>
+        <w:rPr>
+          <w:b/>
+          <w:color w:val="FF0000"/>
+        </w:rPr>
+        <w:t>If installed into ‘Program Files’, the program will have to be run with admin permissions (right click on the ‘</w:t>
+      </w:r>
+      <w:proofErr w:type="spellStart"/>
+      <w:r>
+        <w:rPr>
+          <w:b/>
+          <w:color w:val="FF0000"/>
+        </w:rPr>
+        <w:t>mdcs</w:t>
+      </w:r>
+      <w:proofErr w:type="spellEnd"/>
+      <w:r>
+        <w:rPr>
+          <w:b/>
+          <w:color w:val="FF0000"/>
+        </w:rPr>
+        <w:t>’ shortcut and click on ‘run as an administrator’).</w:t>
       </w:r>
     </w:p>
     <w:p>
@@ -897,7 +926,15 @@
         <w:t>O</w:t>
       </w:r>
       <w:r>
-        <w:t xml:space="preserve">nce you click on the mdcs icon, a </w:t>
+        <w:t xml:space="preserve">nce you click on the </w:t>
+      </w:r>
+      <w:proofErr w:type="spellStart"/>
+      <w:r>
+        <w:t>mdcs</w:t>
+      </w:r>
+      <w:proofErr w:type="spellEnd"/>
+      <w:r>
+        <w:t xml:space="preserve"> icon, a </w:t>
       </w:r>
       <w:r>
         <w:t xml:space="preserve">web </w:t>

</xml_diff>